<commit_message>
Modified the courses in the database
We divided the course table into three tables, course, course instance, course department applicability.
Added the course prerequisite table to represent the courses required for a specific course.
We modified the construction and drop scripts.
We hashed the passwords stored into the database.
We added Hashing Tester console project to test and generate the hash corresponding to a specific password.
Small modification to the priority list document.
</commit_message>
<xml_diff>
--- a/GP_Analysis/priority_list.docx
+++ b/GP_Analysis/priority_list.docx
@@ -1,6 +1,6 @@
 
 <file path=word/document.xml><?xml version="1.0" encoding="utf-8"?>
-<w:document xmlns:wpc="http://schemas.microsoft.com/office/word/2010/wordprocessingCanvas" xmlns:cx="http://schemas.microsoft.com/office/drawing/2014/chartex" xmlns:cx1="http://schemas.microsoft.com/office/drawing/2015/9/8/chartex" xmlns:cx2="http://schemas.microsoft.com/office/drawing/2015/10/21/chartex" xmlns:cx3="http://schemas.microsoft.com/office/drawing/2016/5/9/chartex" xmlns:cx4="http://schemas.microsoft.com/office/drawing/2016/5/10/chartex" xmlns:cx5="http://schemas.microsoft.com/office/drawing/2016/5/11/chartex" xmlns:cx6="http://schemas.microsoft.com/office/drawing/2016/5/12/chartex" xmlns:cx7="http://schemas.microsoft.com/office/drawing/2016/5/13/chartex" xmlns:cx8="http://schemas.microsoft.com/office/drawing/2016/5/14/chartex" xmlns:mc="http://schemas.openxmlformats.org/markup-compatibility/2006" xmlns:aink="http://schemas.microsoft.com/office/drawing/2016/ink" xmlns:am3d="http://schemas.microsoft.com/office/drawing/2017/model3d" xmlns:o="urn:schemas-microsoft-com:office:office" xmlns:r="http://schemas.openxmlformats.org/officeDocument/2006/relationships" xmlns:m="http://schemas.openxmlformats.org/officeDocument/2006/math" xmlns:v="urn:schemas-microsoft-com:vml" xmlns:wp14="http://schemas.microsoft.com/office/word/2010/wordprocessingDrawing" xmlns:wp="http://schemas.openxmlformats.org/drawingml/2006/wordprocessingDrawing" xmlns:w10="urn:schemas-microsoft-com:office:word" xmlns:w="http://schemas.openxmlformats.org/wordprocessingml/2006/main" xmlns:w14="http://schemas.microsoft.com/office/word/2010/wordml" xmlns:w15="http://schemas.microsoft.com/office/word/2012/wordml" xmlns:w16cex="http://schemas.microsoft.com/office/word/2018/wordml/cex" xmlns:w16cid="http://schemas.microsoft.com/office/word/2016/wordml/cid" xmlns:w16="http://schemas.microsoft.com/office/word/2018/wordml" xmlns:w16se="http://schemas.microsoft.com/office/word/2015/wordml/symex" xmlns:wpg="http://schemas.microsoft.com/office/word/2010/wordprocessingGroup" xmlns:wpi="http://schemas.microsoft.com/office/word/2010/wordprocessingInk" xmlns:wne="http://schemas.microsoft.com/office/word/2006/wordml" xmlns:wps="http://schemas.microsoft.com/office/word/2010/wordprocessingShape" mc:Ignorable="w14 w15 w16se w16cid w16 w16cex wp14">
+<w:document xmlns:wpc="http://schemas.microsoft.com/office/word/2010/wordprocessingCanvas" xmlns:cx="http://schemas.microsoft.com/office/drawing/2014/chartex" xmlns:cx1="http://schemas.microsoft.com/office/drawing/2015/9/8/chartex" xmlns:cx2="http://schemas.microsoft.com/office/drawing/2015/10/21/chartex" xmlns:cx3="http://schemas.microsoft.com/office/drawing/2016/5/9/chartex" xmlns:cx4="http://schemas.microsoft.com/office/drawing/2016/5/10/chartex" xmlns:cx5="http://schemas.microsoft.com/office/drawing/2016/5/11/chartex" xmlns:cx6="http://schemas.microsoft.com/office/drawing/2016/5/12/chartex" xmlns:cx7="http://schemas.microsoft.com/office/drawing/2016/5/13/chartex" xmlns:cx8="http://schemas.microsoft.com/office/drawing/2016/5/14/chartex" xmlns:mc="http://schemas.openxmlformats.org/markup-compatibility/2006" xmlns:aink="http://schemas.microsoft.com/office/drawing/2016/ink" xmlns:am3d="http://schemas.microsoft.com/office/drawing/2017/model3d" xmlns:o="urn:schemas-microsoft-com:office:office" xmlns:r="http://schemas.openxmlformats.org/officeDocument/2006/relationships" xmlns:m="http://schemas.openxmlformats.org/officeDocument/2006/math" xmlns:v="urn:schemas-microsoft-com:vml" xmlns:wp14="http://schemas.microsoft.com/office/word/2010/wordprocessingDrawing" xmlns:wp="http://schemas.openxmlformats.org/drawingml/2006/wordprocessingDrawing" xmlns:w10="urn:schemas-microsoft-com:office:word" xmlns:w="http://schemas.openxmlformats.org/wordprocessingml/2006/main" xmlns:w14="http://schemas.microsoft.com/office/word/2010/wordml" xmlns:w15="http://schemas.microsoft.com/office/word/2012/wordml" xmlns:w16cex="http://schemas.microsoft.com/office/word/2018/wordml/cex" xmlns:w16cid="http://schemas.microsoft.com/office/word/2016/wordml/cid" xmlns:w16="http://schemas.microsoft.com/office/word/2018/wordml" xmlns:w16sdtdh="http://schemas.microsoft.com/office/word/2020/wordml/sdtdatahash" xmlns:w16se="http://schemas.microsoft.com/office/word/2015/wordml/symex" xmlns:wpg="http://schemas.microsoft.com/office/word/2010/wordprocessingGroup" xmlns:wpi="http://schemas.microsoft.com/office/word/2010/wordprocessingInk" xmlns:wne="http://schemas.microsoft.com/office/word/2006/wordml" xmlns:wps="http://schemas.microsoft.com/office/word/2010/wordprocessingShape" mc:Ignorable="w14 w15 w16se w16cid w16 w16cex w16sdtdh wp14">
   <w:body>
     <w:p>
       <w:pPr>
@@ -69,7 +69,13 @@
         <w:t>Courses</w:t>
       </w:r>
       <w:r>
-        <w:t xml:space="preserve"> (Registration, Deletion)</w:t>
+        <w:t xml:space="preserve"> (Registration, Deletion</w:t>
+      </w:r>
+      <w:r>
+        <w:t>/Archive</w:t>
+      </w:r>
+      <w:r>
+        <w:t>)</w:t>
       </w:r>
       <w:r>
         <w:t>.</w:t>
@@ -96,6 +102,21 @@
         </w:numPr>
       </w:pPr>
       <w:r>
+        <w:t>Course Read-only</w:t>
+      </w:r>
+      <w:r>
+        <w:t>.</w:t>
+      </w:r>
+    </w:p>
+    <w:p>
+      <w:pPr>
+        <w:pStyle w:val="ListParagraph"/>
+        <w:numPr>
+          <w:ilvl w:val="0"/>
+          <w:numId w:val="2"/>
+        </w:numPr>
+      </w:pPr>
+      <w:r>
         <w:t>General Feeds.</w:t>
       </w:r>
     </w:p>
@@ -313,21 +334,6 @@
       </w:pPr>
       <w:r>
         <w:t>Send a confirmation mail after submitting an assignment</w:t>
-      </w:r>
-      <w:r>
-        <w:t>.</w:t>
-      </w:r>
-    </w:p>
-    <w:p>
-      <w:pPr>
-        <w:pStyle w:val="ListParagraph"/>
-        <w:numPr>
-          <w:ilvl w:val="0"/>
-          <w:numId w:val="2"/>
-        </w:numPr>
-      </w:pPr>
-      <w:r>
-        <w:t>Course Read-only and Archive</w:t>
       </w:r>
       <w:r>
         <w:t>.</w:t>
@@ -517,7 +523,7 @@
 </file>
 
 <file path=word/endnotes.xml><?xml version="1.0" encoding="utf-8"?>
-<w:endnotes xmlns:wpc="http://schemas.microsoft.com/office/word/2010/wordprocessingCanvas" xmlns:cx="http://schemas.microsoft.com/office/drawing/2014/chartex" xmlns:cx1="http://schemas.microsoft.com/office/drawing/2015/9/8/chartex" xmlns:cx2="http://schemas.microsoft.com/office/drawing/2015/10/21/chartex" xmlns:cx3="http://schemas.microsoft.com/office/drawing/2016/5/9/chartex" xmlns:cx4="http://schemas.microsoft.com/office/drawing/2016/5/10/chartex" xmlns:cx5="http://schemas.microsoft.com/office/drawing/2016/5/11/chartex" xmlns:cx6="http://schemas.microsoft.com/office/drawing/2016/5/12/chartex" xmlns:cx7="http://schemas.microsoft.com/office/drawing/2016/5/13/chartex" xmlns:cx8="http://schemas.microsoft.com/office/drawing/2016/5/14/chartex" xmlns:mc="http://schemas.openxmlformats.org/markup-compatibility/2006" xmlns:aink="http://schemas.microsoft.com/office/drawing/2016/ink" xmlns:am3d="http://schemas.microsoft.com/office/drawing/2017/model3d" xmlns:o="urn:schemas-microsoft-com:office:office" xmlns:r="http://schemas.openxmlformats.org/officeDocument/2006/relationships" xmlns:m="http://schemas.openxmlformats.org/officeDocument/2006/math" xmlns:v="urn:schemas-microsoft-com:vml" xmlns:wp14="http://schemas.microsoft.com/office/word/2010/wordprocessingDrawing" xmlns:wp="http://schemas.openxmlformats.org/drawingml/2006/wordprocessingDrawing" xmlns:w10="urn:schemas-microsoft-com:office:word" xmlns:w="http://schemas.openxmlformats.org/wordprocessingml/2006/main" xmlns:w14="http://schemas.microsoft.com/office/word/2010/wordml" xmlns:w15="http://schemas.microsoft.com/office/word/2012/wordml" xmlns:w16cex="http://schemas.microsoft.com/office/word/2018/wordml/cex" xmlns:w16cid="http://schemas.microsoft.com/office/word/2016/wordml/cid" xmlns:w16="http://schemas.microsoft.com/office/word/2018/wordml" xmlns:w16se="http://schemas.microsoft.com/office/word/2015/wordml/symex" xmlns:wpg="http://schemas.microsoft.com/office/word/2010/wordprocessingGroup" xmlns:wpi="http://schemas.microsoft.com/office/word/2010/wordprocessingInk" xmlns:wne="http://schemas.microsoft.com/office/word/2006/wordml" xmlns:wps="http://schemas.microsoft.com/office/word/2010/wordprocessingShape" mc:Ignorable="w14 w15 w16se w16cid w16 w16cex wp14">
+<w:endnotes xmlns:wpc="http://schemas.microsoft.com/office/word/2010/wordprocessingCanvas" xmlns:cx="http://schemas.microsoft.com/office/drawing/2014/chartex" xmlns:cx1="http://schemas.microsoft.com/office/drawing/2015/9/8/chartex" xmlns:cx2="http://schemas.microsoft.com/office/drawing/2015/10/21/chartex" xmlns:cx3="http://schemas.microsoft.com/office/drawing/2016/5/9/chartex" xmlns:cx4="http://schemas.microsoft.com/office/drawing/2016/5/10/chartex" xmlns:cx5="http://schemas.microsoft.com/office/drawing/2016/5/11/chartex" xmlns:cx6="http://schemas.microsoft.com/office/drawing/2016/5/12/chartex" xmlns:cx7="http://schemas.microsoft.com/office/drawing/2016/5/13/chartex" xmlns:cx8="http://schemas.microsoft.com/office/drawing/2016/5/14/chartex" xmlns:mc="http://schemas.openxmlformats.org/markup-compatibility/2006" xmlns:aink="http://schemas.microsoft.com/office/drawing/2016/ink" xmlns:am3d="http://schemas.microsoft.com/office/drawing/2017/model3d" xmlns:o="urn:schemas-microsoft-com:office:office" xmlns:r="http://schemas.openxmlformats.org/officeDocument/2006/relationships" xmlns:m="http://schemas.openxmlformats.org/officeDocument/2006/math" xmlns:v="urn:schemas-microsoft-com:vml" xmlns:wp14="http://schemas.microsoft.com/office/word/2010/wordprocessingDrawing" xmlns:wp="http://schemas.openxmlformats.org/drawingml/2006/wordprocessingDrawing" xmlns:w10="urn:schemas-microsoft-com:office:word" xmlns:w="http://schemas.openxmlformats.org/wordprocessingml/2006/main" xmlns:w14="http://schemas.microsoft.com/office/word/2010/wordml" xmlns:w15="http://schemas.microsoft.com/office/word/2012/wordml" xmlns:w16cex="http://schemas.microsoft.com/office/word/2018/wordml/cex" xmlns:w16cid="http://schemas.microsoft.com/office/word/2016/wordml/cid" xmlns:w16="http://schemas.microsoft.com/office/word/2018/wordml" xmlns:w16sdtdh="http://schemas.microsoft.com/office/word/2020/wordml/sdtdatahash" xmlns:w16se="http://schemas.microsoft.com/office/word/2015/wordml/symex" xmlns:wpg="http://schemas.microsoft.com/office/word/2010/wordprocessingGroup" xmlns:wpi="http://schemas.microsoft.com/office/word/2010/wordprocessingInk" xmlns:wne="http://schemas.microsoft.com/office/word/2006/wordml" xmlns:wps="http://schemas.microsoft.com/office/word/2010/wordprocessingShape" mc:Ignorable="w14 w15 w16se w16cid w16 w16cex w16sdtdh wp14">
   <w:endnote w:type="separator" w:id="-1">
     <w:p>
       <w:pPr>
@@ -542,7 +548,7 @@
 </file>
 
 <file path=word/footer1.xml><?xml version="1.0" encoding="utf-8"?>
-<w:ftr xmlns:wpc="http://schemas.microsoft.com/office/word/2010/wordprocessingCanvas" xmlns:cx="http://schemas.microsoft.com/office/drawing/2014/chartex" xmlns:cx1="http://schemas.microsoft.com/office/drawing/2015/9/8/chartex" xmlns:cx2="http://schemas.microsoft.com/office/drawing/2015/10/21/chartex" xmlns:cx3="http://schemas.microsoft.com/office/drawing/2016/5/9/chartex" xmlns:cx4="http://schemas.microsoft.com/office/drawing/2016/5/10/chartex" xmlns:cx5="http://schemas.microsoft.com/office/drawing/2016/5/11/chartex" xmlns:cx6="http://schemas.microsoft.com/office/drawing/2016/5/12/chartex" xmlns:cx7="http://schemas.microsoft.com/office/drawing/2016/5/13/chartex" xmlns:cx8="http://schemas.microsoft.com/office/drawing/2016/5/14/chartex" xmlns:mc="http://schemas.openxmlformats.org/markup-compatibility/2006" xmlns:aink="http://schemas.microsoft.com/office/drawing/2016/ink" xmlns:am3d="http://schemas.microsoft.com/office/drawing/2017/model3d" xmlns:o="urn:schemas-microsoft-com:office:office" xmlns:r="http://schemas.openxmlformats.org/officeDocument/2006/relationships" xmlns:m="http://schemas.openxmlformats.org/officeDocument/2006/math" xmlns:v="urn:schemas-microsoft-com:vml" xmlns:wp14="http://schemas.microsoft.com/office/word/2010/wordprocessingDrawing" xmlns:wp="http://schemas.openxmlformats.org/drawingml/2006/wordprocessingDrawing" xmlns:w10="urn:schemas-microsoft-com:office:word" xmlns:w="http://schemas.openxmlformats.org/wordprocessingml/2006/main" xmlns:w14="http://schemas.microsoft.com/office/word/2010/wordml" xmlns:w15="http://schemas.microsoft.com/office/word/2012/wordml" xmlns:w16cex="http://schemas.microsoft.com/office/word/2018/wordml/cex" xmlns:w16cid="http://schemas.microsoft.com/office/word/2016/wordml/cid" xmlns:w16="http://schemas.microsoft.com/office/word/2018/wordml" xmlns:w16se="http://schemas.microsoft.com/office/word/2015/wordml/symex" xmlns:wpg="http://schemas.microsoft.com/office/word/2010/wordprocessingGroup" xmlns:wpi="http://schemas.microsoft.com/office/word/2010/wordprocessingInk" xmlns:wne="http://schemas.microsoft.com/office/word/2006/wordml" xmlns:wps="http://schemas.microsoft.com/office/word/2010/wordprocessingShape" mc:Ignorable="w14 w15 w16se w16cid w16 w16cex wp14">
+<w:ftr xmlns:wpc="http://schemas.microsoft.com/office/word/2010/wordprocessingCanvas" xmlns:cx="http://schemas.microsoft.com/office/drawing/2014/chartex" xmlns:cx1="http://schemas.microsoft.com/office/drawing/2015/9/8/chartex" xmlns:cx2="http://schemas.microsoft.com/office/drawing/2015/10/21/chartex" xmlns:cx3="http://schemas.microsoft.com/office/drawing/2016/5/9/chartex" xmlns:cx4="http://schemas.microsoft.com/office/drawing/2016/5/10/chartex" xmlns:cx5="http://schemas.microsoft.com/office/drawing/2016/5/11/chartex" xmlns:cx6="http://schemas.microsoft.com/office/drawing/2016/5/12/chartex" xmlns:cx7="http://schemas.microsoft.com/office/drawing/2016/5/13/chartex" xmlns:cx8="http://schemas.microsoft.com/office/drawing/2016/5/14/chartex" xmlns:mc="http://schemas.openxmlformats.org/markup-compatibility/2006" xmlns:aink="http://schemas.microsoft.com/office/drawing/2016/ink" xmlns:am3d="http://schemas.microsoft.com/office/drawing/2017/model3d" xmlns:o="urn:schemas-microsoft-com:office:office" xmlns:r="http://schemas.openxmlformats.org/officeDocument/2006/relationships" xmlns:m="http://schemas.openxmlformats.org/officeDocument/2006/math" xmlns:v="urn:schemas-microsoft-com:vml" xmlns:wp14="http://schemas.microsoft.com/office/word/2010/wordprocessingDrawing" xmlns:wp="http://schemas.openxmlformats.org/drawingml/2006/wordprocessingDrawing" xmlns:w10="urn:schemas-microsoft-com:office:word" xmlns:w="http://schemas.openxmlformats.org/wordprocessingml/2006/main" xmlns:w14="http://schemas.microsoft.com/office/word/2010/wordml" xmlns:w15="http://schemas.microsoft.com/office/word/2012/wordml" xmlns:w16cex="http://schemas.microsoft.com/office/word/2018/wordml/cex" xmlns:w16cid="http://schemas.microsoft.com/office/word/2016/wordml/cid" xmlns:w16="http://schemas.microsoft.com/office/word/2018/wordml" xmlns:w16sdtdh="http://schemas.microsoft.com/office/word/2020/wordml/sdtdatahash" xmlns:w16se="http://schemas.microsoft.com/office/word/2015/wordml/symex" xmlns:wpg="http://schemas.microsoft.com/office/word/2010/wordprocessingGroup" xmlns:wpi="http://schemas.microsoft.com/office/word/2010/wordprocessingInk" xmlns:wne="http://schemas.microsoft.com/office/word/2006/wordml" xmlns:wps="http://schemas.microsoft.com/office/word/2010/wordprocessingShape" mc:Ignorable="w14 w15 w16se w16cid w16 w16cex w16sdtdh wp14">
   <w:p>
     <w:pPr>
       <w:pStyle w:val="Footer"/>
@@ -552,7 +558,7 @@
 </file>
 
 <file path=word/footer2.xml><?xml version="1.0" encoding="utf-8"?>
-<w:ftr xmlns:wpc="http://schemas.microsoft.com/office/word/2010/wordprocessingCanvas" xmlns:cx="http://schemas.microsoft.com/office/drawing/2014/chartex" xmlns:cx1="http://schemas.microsoft.com/office/drawing/2015/9/8/chartex" xmlns:cx2="http://schemas.microsoft.com/office/drawing/2015/10/21/chartex" xmlns:cx3="http://schemas.microsoft.com/office/drawing/2016/5/9/chartex" xmlns:cx4="http://schemas.microsoft.com/office/drawing/2016/5/10/chartex" xmlns:cx5="http://schemas.microsoft.com/office/drawing/2016/5/11/chartex" xmlns:cx6="http://schemas.microsoft.com/office/drawing/2016/5/12/chartex" xmlns:cx7="http://schemas.microsoft.com/office/drawing/2016/5/13/chartex" xmlns:cx8="http://schemas.microsoft.com/office/drawing/2016/5/14/chartex" xmlns:mc="http://schemas.openxmlformats.org/markup-compatibility/2006" xmlns:aink="http://schemas.microsoft.com/office/drawing/2016/ink" xmlns:am3d="http://schemas.microsoft.com/office/drawing/2017/model3d" xmlns:o="urn:schemas-microsoft-com:office:office" xmlns:r="http://schemas.openxmlformats.org/officeDocument/2006/relationships" xmlns:m="http://schemas.openxmlformats.org/officeDocument/2006/math" xmlns:v="urn:schemas-microsoft-com:vml" xmlns:wp14="http://schemas.microsoft.com/office/word/2010/wordprocessingDrawing" xmlns:wp="http://schemas.openxmlformats.org/drawingml/2006/wordprocessingDrawing" xmlns:w10="urn:schemas-microsoft-com:office:word" xmlns:w="http://schemas.openxmlformats.org/wordprocessingml/2006/main" xmlns:w14="http://schemas.microsoft.com/office/word/2010/wordml" xmlns:w15="http://schemas.microsoft.com/office/word/2012/wordml" xmlns:w16cex="http://schemas.microsoft.com/office/word/2018/wordml/cex" xmlns:w16cid="http://schemas.microsoft.com/office/word/2016/wordml/cid" xmlns:w16="http://schemas.microsoft.com/office/word/2018/wordml" xmlns:w16se="http://schemas.microsoft.com/office/word/2015/wordml/symex" xmlns:wpg="http://schemas.microsoft.com/office/word/2010/wordprocessingGroup" xmlns:wpi="http://schemas.microsoft.com/office/word/2010/wordprocessingInk" xmlns:wne="http://schemas.microsoft.com/office/word/2006/wordml" xmlns:wps="http://schemas.microsoft.com/office/word/2010/wordprocessingShape" mc:Ignorable="w14 w15 w16se w16cid w16 w16cex wp14">
+<w:ftr xmlns:wpc="http://schemas.microsoft.com/office/word/2010/wordprocessingCanvas" xmlns:cx="http://schemas.microsoft.com/office/drawing/2014/chartex" xmlns:cx1="http://schemas.microsoft.com/office/drawing/2015/9/8/chartex" xmlns:cx2="http://schemas.microsoft.com/office/drawing/2015/10/21/chartex" xmlns:cx3="http://schemas.microsoft.com/office/drawing/2016/5/9/chartex" xmlns:cx4="http://schemas.microsoft.com/office/drawing/2016/5/10/chartex" xmlns:cx5="http://schemas.microsoft.com/office/drawing/2016/5/11/chartex" xmlns:cx6="http://schemas.microsoft.com/office/drawing/2016/5/12/chartex" xmlns:cx7="http://schemas.microsoft.com/office/drawing/2016/5/13/chartex" xmlns:cx8="http://schemas.microsoft.com/office/drawing/2016/5/14/chartex" xmlns:mc="http://schemas.openxmlformats.org/markup-compatibility/2006" xmlns:aink="http://schemas.microsoft.com/office/drawing/2016/ink" xmlns:am3d="http://schemas.microsoft.com/office/drawing/2017/model3d" xmlns:o="urn:schemas-microsoft-com:office:office" xmlns:r="http://schemas.openxmlformats.org/officeDocument/2006/relationships" xmlns:m="http://schemas.openxmlformats.org/officeDocument/2006/math" xmlns:v="urn:schemas-microsoft-com:vml" xmlns:wp14="http://schemas.microsoft.com/office/word/2010/wordprocessingDrawing" xmlns:wp="http://schemas.openxmlformats.org/drawingml/2006/wordprocessingDrawing" xmlns:w10="urn:schemas-microsoft-com:office:word" xmlns:w="http://schemas.openxmlformats.org/wordprocessingml/2006/main" xmlns:w14="http://schemas.microsoft.com/office/word/2010/wordml" xmlns:w15="http://schemas.microsoft.com/office/word/2012/wordml" xmlns:w16cex="http://schemas.microsoft.com/office/word/2018/wordml/cex" xmlns:w16cid="http://schemas.microsoft.com/office/word/2016/wordml/cid" xmlns:w16="http://schemas.microsoft.com/office/word/2018/wordml" xmlns:w16sdtdh="http://schemas.microsoft.com/office/word/2020/wordml/sdtdatahash" xmlns:w16se="http://schemas.microsoft.com/office/word/2015/wordml/symex" xmlns:wpg="http://schemas.microsoft.com/office/word/2010/wordprocessingGroup" xmlns:wpi="http://schemas.microsoft.com/office/word/2010/wordprocessingInk" xmlns:wne="http://schemas.microsoft.com/office/word/2006/wordml" xmlns:wps="http://schemas.microsoft.com/office/word/2010/wordprocessingShape" mc:Ignorable="w14 w15 w16se w16cid w16 w16cex w16sdtdh wp14">
   <w:p>
     <w:pPr>
       <w:pStyle w:val="Footer"/>
@@ -562,7 +568,7 @@
 </file>
 
 <file path=word/footer3.xml><?xml version="1.0" encoding="utf-8"?>
-<w:ftr xmlns:wpc="http://schemas.microsoft.com/office/word/2010/wordprocessingCanvas" xmlns:cx="http://schemas.microsoft.com/office/drawing/2014/chartex" xmlns:cx1="http://schemas.microsoft.com/office/drawing/2015/9/8/chartex" xmlns:cx2="http://schemas.microsoft.com/office/drawing/2015/10/21/chartex" xmlns:cx3="http://schemas.microsoft.com/office/drawing/2016/5/9/chartex" xmlns:cx4="http://schemas.microsoft.com/office/drawing/2016/5/10/chartex" xmlns:cx5="http://schemas.microsoft.com/office/drawing/2016/5/11/chartex" xmlns:cx6="http://schemas.microsoft.com/office/drawing/2016/5/12/chartex" xmlns:cx7="http://schemas.microsoft.com/office/drawing/2016/5/13/chartex" xmlns:cx8="http://schemas.microsoft.com/office/drawing/2016/5/14/chartex" xmlns:mc="http://schemas.openxmlformats.org/markup-compatibility/2006" xmlns:aink="http://schemas.microsoft.com/office/drawing/2016/ink" xmlns:am3d="http://schemas.microsoft.com/office/drawing/2017/model3d" xmlns:o="urn:schemas-microsoft-com:office:office" xmlns:r="http://schemas.openxmlformats.org/officeDocument/2006/relationships" xmlns:m="http://schemas.openxmlformats.org/officeDocument/2006/math" xmlns:v="urn:schemas-microsoft-com:vml" xmlns:wp14="http://schemas.microsoft.com/office/word/2010/wordprocessingDrawing" xmlns:wp="http://schemas.openxmlformats.org/drawingml/2006/wordprocessingDrawing" xmlns:w10="urn:schemas-microsoft-com:office:word" xmlns:w="http://schemas.openxmlformats.org/wordprocessingml/2006/main" xmlns:w14="http://schemas.microsoft.com/office/word/2010/wordml" xmlns:w15="http://schemas.microsoft.com/office/word/2012/wordml" xmlns:w16cex="http://schemas.microsoft.com/office/word/2018/wordml/cex" xmlns:w16cid="http://schemas.microsoft.com/office/word/2016/wordml/cid" xmlns:w16="http://schemas.microsoft.com/office/word/2018/wordml" xmlns:w16se="http://schemas.microsoft.com/office/word/2015/wordml/symex" xmlns:wpg="http://schemas.microsoft.com/office/word/2010/wordprocessingGroup" xmlns:wpi="http://schemas.microsoft.com/office/word/2010/wordprocessingInk" xmlns:wne="http://schemas.microsoft.com/office/word/2006/wordml" xmlns:wps="http://schemas.microsoft.com/office/word/2010/wordprocessingShape" mc:Ignorable="w14 w15 w16se w16cid w16 w16cex wp14">
+<w:ftr xmlns:wpc="http://schemas.microsoft.com/office/word/2010/wordprocessingCanvas" xmlns:cx="http://schemas.microsoft.com/office/drawing/2014/chartex" xmlns:cx1="http://schemas.microsoft.com/office/drawing/2015/9/8/chartex" xmlns:cx2="http://schemas.microsoft.com/office/drawing/2015/10/21/chartex" xmlns:cx3="http://schemas.microsoft.com/office/drawing/2016/5/9/chartex" xmlns:cx4="http://schemas.microsoft.com/office/drawing/2016/5/10/chartex" xmlns:cx5="http://schemas.microsoft.com/office/drawing/2016/5/11/chartex" xmlns:cx6="http://schemas.microsoft.com/office/drawing/2016/5/12/chartex" xmlns:cx7="http://schemas.microsoft.com/office/drawing/2016/5/13/chartex" xmlns:cx8="http://schemas.microsoft.com/office/drawing/2016/5/14/chartex" xmlns:mc="http://schemas.openxmlformats.org/markup-compatibility/2006" xmlns:aink="http://schemas.microsoft.com/office/drawing/2016/ink" xmlns:am3d="http://schemas.microsoft.com/office/drawing/2017/model3d" xmlns:o="urn:schemas-microsoft-com:office:office" xmlns:r="http://schemas.openxmlformats.org/officeDocument/2006/relationships" xmlns:m="http://schemas.openxmlformats.org/officeDocument/2006/math" xmlns:v="urn:schemas-microsoft-com:vml" xmlns:wp14="http://schemas.microsoft.com/office/word/2010/wordprocessingDrawing" xmlns:wp="http://schemas.openxmlformats.org/drawingml/2006/wordprocessingDrawing" xmlns:w10="urn:schemas-microsoft-com:office:word" xmlns:w="http://schemas.openxmlformats.org/wordprocessingml/2006/main" xmlns:w14="http://schemas.microsoft.com/office/word/2010/wordml" xmlns:w15="http://schemas.microsoft.com/office/word/2012/wordml" xmlns:w16cex="http://schemas.microsoft.com/office/word/2018/wordml/cex" xmlns:w16cid="http://schemas.microsoft.com/office/word/2016/wordml/cid" xmlns:w16="http://schemas.microsoft.com/office/word/2018/wordml" xmlns:w16sdtdh="http://schemas.microsoft.com/office/word/2020/wordml/sdtdatahash" xmlns:w16se="http://schemas.microsoft.com/office/word/2015/wordml/symex" xmlns:wpg="http://schemas.microsoft.com/office/word/2010/wordprocessingGroup" xmlns:wpi="http://schemas.microsoft.com/office/word/2010/wordprocessingInk" xmlns:wne="http://schemas.microsoft.com/office/word/2006/wordml" xmlns:wps="http://schemas.microsoft.com/office/word/2010/wordprocessingShape" mc:Ignorable="w14 w15 w16se w16cid w16 w16cex w16sdtdh wp14">
   <w:p>
     <w:pPr>
       <w:pStyle w:val="Footer"/>
@@ -572,7 +578,7 @@
 </file>
 
 <file path=word/footnotes.xml><?xml version="1.0" encoding="utf-8"?>
-<w:footnotes xmlns:wpc="http://schemas.microsoft.com/office/word/2010/wordprocessingCanvas" xmlns:cx="http://schemas.microsoft.com/office/drawing/2014/chartex" xmlns:cx1="http://schemas.microsoft.com/office/drawing/2015/9/8/chartex" xmlns:cx2="http://schemas.microsoft.com/office/drawing/2015/10/21/chartex" xmlns:cx3="http://schemas.microsoft.com/office/drawing/2016/5/9/chartex" xmlns:cx4="http://schemas.microsoft.com/office/drawing/2016/5/10/chartex" xmlns:cx5="http://schemas.microsoft.com/office/drawing/2016/5/11/chartex" xmlns:cx6="http://schemas.microsoft.com/office/drawing/2016/5/12/chartex" xmlns:cx7="http://schemas.microsoft.com/office/drawing/2016/5/13/chartex" xmlns:cx8="http://schemas.microsoft.com/office/drawing/2016/5/14/chartex" xmlns:mc="http://schemas.openxmlformats.org/markup-compatibility/2006" xmlns:aink="http://schemas.microsoft.com/office/drawing/2016/ink" xmlns:am3d="http://schemas.microsoft.com/office/drawing/2017/model3d" xmlns:o="urn:schemas-microsoft-com:office:office" xmlns:r="http://schemas.openxmlformats.org/officeDocument/2006/relationships" xmlns:m="http://schemas.openxmlformats.org/officeDocument/2006/math" xmlns:v="urn:schemas-microsoft-com:vml" xmlns:wp14="http://schemas.microsoft.com/office/word/2010/wordprocessingDrawing" xmlns:wp="http://schemas.openxmlformats.org/drawingml/2006/wordprocessingDrawing" xmlns:w10="urn:schemas-microsoft-com:office:word" xmlns:w="http://schemas.openxmlformats.org/wordprocessingml/2006/main" xmlns:w14="http://schemas.microsoft.com/office/word/2010/wordml" xmlns:w15="http://schemas.microsoft.com/office/word/2012/wordml" xmlns:w16cex="http://schemas.microsoft.com/office/word/2018/wordml/cex" xmlns:w16cid="http://schemas.microsoft.com/office/word/2016/wordml/cid" xmlns:w16="http://schemas.microsoft.com/office/word/2018/wordml" xmlns:w16se="http://schemas.microsoft.com/office/word/2015/wordml/symex" xmlns:wpg="http://schemas.microsoft.com/office/word/2010/wordprocessingGroup" xmlns:wpi="http://schemas.microsoft.com/office/word/2010/wordprocessingInk" xmlns:wne="http://schemas.microsoft.com/office/word/2006/wordml" xmlns:wps="http://schemas.microsoft.com/office/word/2010/wordprocessingShape" mc:Ignorable="w14 w15 w16se w16cid w16 w16cex wp14">
+<w:footnotes xmlns:wpc="http://schemas.microsoft.com/office/word/2010/wordprocessingCanvas" xmlns:cx="http://schemas.microsoft.com/office/drawing/2014/chartex" xmlns:cx1="http://schemas.microsoft.com/office/drawing/2015/9/8/chartex" xmlns:cx2="http://schemas.microsoft.com/office/drawing/2015/10/21/chartex" xmlns:cx3="http://schemas.microsoft.com/office/drawing/2016/5/9/chartex" xmlns:cx4="http://schemas.microsoft.com/office/drawing/2016/5/10/chartex" xmlns:cx5="http://schemas.microsoft.com/office/drawing/2016/5/11/chartex" xmlns:cx6="http://schemas.microsoft.com/office/drawing/2016/5/12/chartex" xmlns:cx7="http://schemas.microsoft.com/office/drawing/2016/5/13/chartex" xmlns:cx8="http://schemas.microsoft.com/office/drawing/2016/5/14/chartex" xmlns:mc="http://schemas.openxmlformats.org/markup-compatibility/2006" xmlns:aink="http://schemas.microsoft.com/office/drawing/2016/ink" xmlns:am3d="http://schemas.microsoft.com/office/drawing/2017/model3d" xmlns:o="urn:schemas-microsoft-com:office:office" xmlns:r="http://schemas.openxmlformats.org/officeDocument/2006/relationships" xmlns:m="http://schemas.openxmlformats.org/officeDocument/2006/math" xmlns:v="urn:schemas-microsoft-com:vml" xmlns:wp14="http://schemas.microsoft.com/office/word/2010/wordprocessingDrawing" xmlns:wp="http://schemas.openxmlformats.org/drawingml/2006/wordprocessingDrawing" xmlns:w10="urn:schemas-microsoft-com:office:word" xmlns:w="http://schemas.openxmlformats.org/wordprocessingml/2006/main" xmlns:w14="http://schemas.microsoft.com/office/word/2010/wordml" xmlns:w15="http://schemas.microsoft.com/office/word/2012/wordml" xmlns:w16cex="http://schemas.microsoft.com/office/word/2018/wordml/cex" xmlns:w16cid="http://schemas.microsoft.com/office/word/2016/wordml/cid" xmlns:w16="http://schemas.microsoft.com/office/word/2018/wordml" xmlns:w16sdtdh="http://schemas.microsoft.com/office/word/2020/wordml/sdtdatahash" xmlns:w16se="http://schemas.microsoft.com/office/word/2015/wordml/symex" xmlns:wpg="http://schemas.microsoft.com/office/word/2010/wordprocessingGroup" xmlns:wpi="http://schemas.microsoft.com/office/word/2010/wordprocessingInk" xmlns:wne="http://schemas.microsoft.com/office/word/2006/wordml" xmlns:wps="http://schemas.microsoft.com/office/word/2010/wordprocessingShape" mc:Ignorable="w14 w15 w16se w16cid w16 w16cex w16sdtdh wp14">
   <w:footnote w:type="separator" w:id="-1">
     <w:p>
       <w:pPr>
@@ -597,7 +603,7 @@
 </file>
 
 <file path=word/header1.xml><?xml version="1.0" encoding="utf-8"?>
-<w:hdr xmlns:wpc="http://schemas.microsoft.com/office/word/2010/wordprocessingCanvas" xmlns:cx="http://schemas.microsoft.com/office/drawing/2014/chartex" xmlns:cx1="http://schemas.microsoft.com/office/drawing/2015/9/8/chartex" xmlns:cx2="http://schemas.microsoft.com/office/drawing/2015/10/21/chartex" xmlns:cx3="http://schemas.microsoft.com/office/drawing/2016/5/9/chartex" xmlns:cx4="http://schemas.microsoft.com/office/drawing/2016/5/10/chartex" xmlns:cx5="http://schemas.microsoft.com/office/drawing/2016/5/11/chartex" xmlns:cx6="http://schemas.microsoft.com/office/drawing/2016/5/12/chartex" xmlns:cx7="http://schemas.microsoft.com/office/drawing/2016/5/13/chartex" xmlns:cx8="http://schemas.microsoft.com/office/drawing/2016/5/14/chartex" xmlns:mc="http://schemas.openxmlformats.org/markup-compatibility/2006" xmlns:aink="http://schemas.microsoft.com/office/drawing/2016/ink" xmlns:am3d="http://schemas.microsoft.com/office/drawing/2017/model3d" xmlns:o="urn:schemas-microsoft-com:office:office" xmlns:r="http://schemas.openxmlformats.org/officeDocument/2006/relationships" xmlns:m="http://schemas.openxmlformats.org/officeDocument/2006/math" xmlns:v="urn:schemas-microsoft-com:vml" xmlns:wp14="http://schemas.microsoft.com/office/word/2010/wordprocessingDrawing" xmlns:wp="http://schemas.openxmlformats.org/drawingml/2006/wordprocessingDrawing" xmlns:w10="urn:schemas-microsoft-com:office:word" xmlns:w="http://schemas.openxmlformats.org/wordprocessingml/2006/main" xmlns:w14="http://schemas.microsoft.com/office/word/2010/wordml" xmlns:w15="http://schemas.microsoft.com/office/word/2012/wordml" xmlns:w16cex="http://schemas.microsoft.com/office/word/2018/wordml/cex" xmlns:w16cid="http://schemas.microsoft.com/office/word/2016/wordml/cid" xmlns:w16="http://schemas.microsoft.com/office/word/2018/wordml" xmlns:w16se="http://schemas.microsoft.com/office/word/2015/wordml/symex" xmlns:wpg="http://schemas.microsoft.com/office/word/2010/wordprocessingGroup" xmlns:wpi="http://schemas.microsoft.com/office/word/2010/wordprocessingInk" xmlns:wne="http://schemas.microsoft.com/office/word/2006/wordml" xmlns:wps="http://schemas.microsoft.com/office/word/2010/wordprocessingShape" mc:Ignorable="w14 w15 w16se w16cid w16 w16cex wp14">
+<w:hdr xmlns:wpc="http://schemas.microsoft.com/office/word/2010/wordprocessingCanvas" xmlns:cx="http://schemas.microsoft.com/office/drawing/2014/chartex" xmlns:cx1="http://schemas.microsoft.com/office/drawing/2015/9/8/chartex" xmlns:cx2="http://schemas.microsoft.com/office/drawing/2015/10/21/chartex" xmlns:cx3="http://schemas.microsoft.com/office/drawing/2016/5/9/chartex" xmlns:cx4="http://schemas.microsoft.com/office/drawing/2016/5/10/chartex" xmlns:cx5="http://schemas.microsoft.com/office/drawing/2016/5/11/chartex" xmlns:cx6="http://schemas.microsoft.com/office/drawing/2016/5/12/chartex" xmlns:cx7="http://schemas.microsoft.com/office/drawing/2016/5/13/chartex" xmlns:cx8="http://schemas.microsoft.com/office/drawing/2016/5/14/chartex" xmlns:mc="http://schemas.openxmlformats.org/markup-compatibility/2006" xmlns:aink="http://schemas.microsoft.com/office/drawing/2016/ink" xmlns:am3d="http://schemas.microsoft.com/office/drawing/2017/model3d" xmlns:o="urn:schemas-microsoft-com:office:office" xmlns:r="http://schemas.openxmlformats.org/officeDocument/2006/relationships" xmlns:m="http://schemas.openxmlformats.org/officeDocument/2006/math" xmlns:v="urn:schemas-microsoft-com:vml" xmlns:wp14="http://schemas.microsoft.com/office/word/2010/wordprocessingDrawing" xmlns:wp="http://schemas.openxmlformats.org/drawingml/2006/wordprocessingDrawing" xmlns:w10="urn:schemas-microsoft-com:office:word" xmlns:w="http://schemas.openxmlformats.org/wordprocessingml/2006/main" xmlns:w14="http://schemas.microsoft.com/office/word/2010/wordml" xmlns:w15="http://schemas.microsoft.com/office/word/2012/wordml" xmlns:w16cex="http://schemas.microsoft.com/office/word/2018/wordml/cex" xmlns:w16cid="http://schemas.microsoft.com/office/word/2016/wordml/cid" xmlns:w16="http://schemas.microsoft.com/office/word/2018/wordml" xmlns:w16sdtdh="http://schemas.microsoft.com/office/word/2020/wordml/sdtdatahash" xmlns:w16se="http://schemas.microsoft.com/office/word/2015/wordml/symex" xmlns:wpg="http://schemas.microsoft.com/office/word/2010/wordprocessingGroup" xmlns:wpi="http://schemas.microsoft.com/office/word/2010/wordprocessingInk" xmlns:wne="http://schemas.microsoft.com/office/word/2006/wordml" xmlns:wps="http://schemas.microsoft.com/office/word/2010/wordprocessingShape" mc:Ignorable="w14 w15 w16se w16cid w16 w16cex w16sdtdh wp14">
   <w:p>
     <w:pPr>
       <w:pStyle w:val="Header"/>
@@ -607,7 +613,7 @@
 </file>
 
 <file path=word/header2.xml><?xml version="1.0" encoding="utf-8"?>
-<w:hdr xmlns:wpc="http://schemas.microsoft.com/office/word/2010/wordprocessingCanvas" xmlns:cx="http://schemas.microsoft.com/office/drawing/2014/chartex" xmlns:cx1="http://schemas.microsoft.com/office/drawing/2015/9/8/chartex" xmlns:cx2="http://schemas.microsoft.com/office/drawing/2015/10/21/chartex" xmlns:cx3="http://schemas.microsoft.com/office/drawing/2016/5/9/chartex" xmlns:cx4="http://schemas.microsoft.com/office/drawing/2016/5/10/chartex" xmlns:cx5="http://schemas.microsoft.com/office/drawing/2016/5/11/chartex" xmlns:cx6="http://schemas.microsoft.com/office/drawing/2016/5/12/chartex" xmlns:cx7="http://schemas.microsoft.com/office/drawing/2016/5/13/chartex" xmlns:cx8="http://schemas.microsoft.com/office/drawing/2016/5/14/chartex" xmlns:mc="http://schemas.openxmlformats.org/markup-compatibility/2006" xmlns:aink="http://schemas.microsoft.com/office/drawing/2016/ink" xmlns:am3d="http://schemas.microsoft.com/office/drawing/2017/model3d" xmlns:o="urn:schemas-microsoft-com:office:office" xmlns:r="http://schemas.openxmlformats.org/officeDocument/2006/relationships" xmlns:m="http://schemas.openxmlformats.org/officeDocument/2006/math" xmlns:v="urn:schemas-microsoft-com:vml" xmlns:wp14="http://schemas.microsoft.com/office/word/2010/wordprocessingDrawing" xmlns:wp="http://schemas.openxmlformats.org/drawingml/2006/wordprocessingDrawing" xmlns:w10="urn:schemas-microsoft-com:office:word" xmlns:w="http://schemas.openxmlformats.org/wordprocessingml/2006/main" xmlns:w14="http://schemas.microsoft.com/office/word/2010/wordml" xmlns:w15="http://schemas.microsoft.com/office/word/2012/wordml" xmlns:w16cex="http://schemas.microsoft.com/office/word/2018/wordml/cex" xmlns:w16cid="http://schemas.microsoft.com/office/word/2016/wordml/cid" xmlns:w16="http://schemas.microsoft.com/office/word/2018/wordml" xmlns:w16se="http://schemas.microsoft.com/office/word/2015/wordml/symex" xmlns:wpg="http://schemas.microsoft.com/office/word/2010/wordprocessingGroup" xmlns:wpi="http://schemas.microsoft.com/office/word/2010/wordprocessingInk" xmlns:wne="http://schemas.microsoft.com/office/word/2006/wordml" xmlns:wps="http://schemas.microsoft.com/office/word/2010/wordprocessingShape" mc:Ignorable="w14 w15 w16se w16cid w16 w16cex wp14">
+<w:hdr xmlns:wpc="http://schemas.microsoft.com/office/word/2010/wordprocessingCanvas" xmlns:cx="http://schemas.microsoft.com/office/drawing/2014/chartex" xmlns:cx1="http://schemas.microsoft.com/office/drawing/2015/9/8/chartex" xmlns:cx2="http://schemas.microsoft.com/office/drawing/2015/10/21/chartex" xmlns:cx3="http://schemas.microsoft.com/office/drawing/2016/5/9/chartex" xmlns:cx4="http://schemas.microsoft.com/office/drawing/2016/5/10/chartex" xmlns:cx5="http://schemas.microsoft.com/office/drawing/2016/5/11/chartex" xmlns:cx6="http://schemas.microsoft.com/office/drawing/2016/5/12/chartex" xmlns:cx7="http://schemas.microsoft.com/office/drawing/2016/5/13/chartex" xmlns:cx8="http://schemas.microsoft.com/office/drawing/2016/5/14/chartex" xmlns:mc="http://schemas.openxmlformats.org/markup-compatibility/2006" xmlns:aink="http://schemas.microsoft.com/office/drawing/2016/ink" xmlns:am3d="http://schemas.microsoft.com/office/drawing/2017/model3d" xmlns:o="urn:schemas-microsoft-com:office:office" xmlns:r="http://schemas.openxmlformats.org/officeDocument/2006/relationships" xmlns:m="http://schemas.openxmlformats.org/officeDocument/2006/math" xmlns:v="urn:schemas-microsoft-com:vml" xmlns:wp14="http://schemas.microsoft.com/office/word/2010/wordprocessingDrawing" xmlns:wp="http://schemas.openxmlformats.org/drawingml/2006/wordprocessingDrawing" xmlns:w10="urn:schemas-microsoft-com:office:word" xmlns:w="http://schemas.openxmlformats.org/wordprocessingml/2006/main" xmlns:w14="http://schemas.microsoft.com/office/word/2010/wordml" xmlns:w15="http://schemas.microsoft.com/office/word/2012/wordml" xmlns:w16cex="http://schemas.microsoft.com/office/word/2018/wordml/cex" xmlns:w16cid="http://schemas.microsoft.com/office/word/2016/wordml/cid" xmlns:w16="http://schemas.microsoft.com/office/word/2018/wordml" xmlns:w16sdtdh="http://schemas.microsoft.com/office/word/2020/wordml/sdtdatahash" xmlns:w16se="http://schemas.microsoft.com/office/word/2015/wordml/symex" xmlns:wpg="http://schemas.microsoft.com/office/word/2010/wordprocessingGroup" xmlns:wpi="http://schemas.microsoft.com/office/word/2010/wordprocessingInk" xmlns:wne="http://schemas.microsoft.com/office/word/2006/wordml" xmlns:wps="http://schemas.microsoft.com/office/word/2010/wordprocessingShape" mc:Ignorable="w14 w15 w16se w16cid w16 w16cex w16sdtdh wp14">
   <w:p>
     <w:pPr>
       <w:pStyle w:val="Header"/>
@@ -617,7 +623,7 @@
 </file>
 
 <file path=word/header3.xml><?xml version="1.0" encoding="utf-8"?>
-<w:hdr xmlns:wpc="http://schemas.microsoft.com/office/word/2010/wordprocessingCanvas" xmlns:cx="http://schemas.microsoft.com/office/drawing/2014/chartex" xmlns:cx1="http://schemas.microsoft.com/office/drawing/2015/9/8/chartex" xmlns:cx2="http://schemas.microsoft.com/office/drawing/2015/10/21/chartex" xmlns:cx3="http://schemas.microsoft.com/office/drawing/2016/5/9/chartex" xmlns:cx4="http://schemas.microsoft.com/office/drawing/2016/5/10/chartex" xmlns:cx5="http://schemas.microsoft.com/office/drawing/2016/5/11/chartex" xmlns:cx6="http://schemas.microsoft.com/office/drawing/2016/5/12/chartex" xmlns:cx7="http://schemas.microsoft.com/office/drawing/2016/5/13/chartex" xmlns:cx8="http://schemas.microsoft.com/office/drawing/2016/5/14/chartex" xmlns:mc="http://schemas.openxmlformats.org/markup-compatibility/2006" xmlns:aink="http://schemas.microsoft.com/office/drawing/2016/ink" xmlns:am3d="http://schemas.microsoft.com/office/drawing/2017/model3d" xmlns:o="urn:schemas-microsoft-com:office:office" xmlns:r="http://schemas.openxmlformats.org/officeDocument/2006/relationships" xmlns:m="http://schemas.openxmlformats.org/officeDocument/2006/math" xmlns:v="urn:schemas-microsoft-com:vml" xmlns:wp14="http://schemas.microsoft.com/office/word/2010/wordprocessingDrawing" xmlns:wp="http://schemas.openxmlformats.org/drawingml/2006/wordprocessingDrawing" xmlns:w10="urn:schemas-microsoft-com:office:word" xmlns:w="http://schemas.openxmlformats.org/wordprocessingml/2006/main" xmlns:w14="http://schemas.microsoft.com/office/word/2010/wordml" xmlns:w15="http://schemas.microsoft.com/office/word/2012/wordml" xmlns:w16cex="http://schemas.microsoft.com/office/word/2018/wordml/cex" xmlns:w16cid="http://schemas.microsoft.com/office/word/2016/wordml/cid" xmlns:w16="http://schemas.microsoft.com/office/word/2018/wordml" xmlns:w16se="http://schemas.microsoft.com/office/word/2015/wordml/symex" xmlns:wpg="http://schemas.microsoft.com/office/word/2010/wordprocessingGroup" xmlns:wpi="http://schemas.microsoft.com/office/word/2010/wordprocessingInk" xmlns:wne="http://schemas.microsoft.com/office/word/2006/wordml" xmlns:wps="http://schemas.microsoft.com/office/word/2010/wordprocessingShape" mc:Ignorable="w14 w15 w16se w16cid w16 w16cex wp14">
+<w:hdr xmlns:wpc="http://schemas.microsoft.com/office/word/2010/wordprocessingCanvas" xmlns:cx="http://schemas.microsoft.com/office/drawing/2014/chartex" xmlns:cx1="http://schemas.microsoft.com/office/drawing/2015/9/8/chartex" xmlns:cx2="http://schemas.microsoft.com/office/drawing/2015/10/21/chartex" xmlns:cx3="http://schemas.microsoft.com/office/drawing/2016/5/9/chartex" xmlns:cx4="http://schemas.microsoft.com/office/drawing/2016/5/10/chartex" xmlns:cx5="http://schemas.microsoft.com/office/drawing/2016/5/11/chartex" xmlns:cx6="http://schemas.microsoft.com/office/drawing/2016/5/12/chartex" xmlns:cx7="http://schemas.microsoft.com/office/drawing/2016/5/13/chartex" xmlns:cx8="http://schemas.microsoft.com/office/drawing/2016/5/14/chartex" xmlns:mc="http://schemas.openxmlformats.org/markup-compatibility/2006" xmlns:aink="http://schemas.microsoft.com/office/drawing/2016/ink" xmlns:am3d="http://schemas.microsoft.com/office/drawing/2017/model3d" xmlns:o="urn:schemas-microsoft-com:office:office" xmlns:r="http://schemas.openxmlformats.org/officeDocument/2006/relationships" xmlns:m="http://schemas.openxmlformats.org/officeDocument/2006/math" xmlns:v="urn:schemas-microsoft-com:vml" xmlns:wp14="http://schemas.microsoft.com/office/word/2010/wordprocessingDrawing" xmlns:wp="http://schemas.openxmlformats.org/drawingml/2006/wordprocessingDrawing" xmlns:w10="urn:schemas-microsoft-com:office:word" xmlns:w="http://schemas.openxmlformats.org/wordprocessingml/2006/main" xmlns:w14="http://schemas.microsoft.com/office/word/2010/wordml" xmlns:w15="http://schemas.microsoft.com/office/word/2012/wordml" xmlns:w16cex="http://schemas.microsoft.com/office/word/2018/wordml/cex" xmlns:w16cid="http://schemas.microsoft.com/office/word/2016/wordml/cid" xmlns:w16="http://schemas.microsoft.com/office/word/2018/wordml" xmlns:w16sdtdh="http://schemas.microsoft.com/office/word/2020/wordml/sdtdatahash" xmlns:w16se="http://schemas.microsoft.com/office/word/2015/wordml/symex" xmlns:wpg="http://schemas.microsoft.com/office/word/2010/wordprocessingGroup" xmlns:wpi="http://schemas.microsoft.com/office/word/2010/wordprocessingInk" xmlns:wne="http://schemas.microsoft.com/office/word/2006/wordml" xmlns:wps="http://schemas.microsoft.com/office/word/2010/wordprocessingShape" mc:Ignorable="w14 w15 w16se w16cid w16 w16cex w16sdtdh wp14">
   <w:p>
     <w:pPr>
       <w:pStyle w:val="Header"/>
@@ -627,7 +633,7 @@
 </file>
 
 <file path=word/numbering.xml><?xml version="1.0" encoding="utf-8"?>
-<w:numbering xmlns:wpc="http://schemas.microsoft.com/office/word/2010/wordprocessingCanvas" xmlns:cx="http://schemas.microsoft.com/office/drawing/2014/chartex" xmlns:cx1="http://schemas.microsoft.com/office/drawing/2015/9/8/chartex" xmlns:cx2="http://schemas.microsoft.com/office/drawing/2015/10/21/chartex" xmlns:cx3="http://schemas.microsoft.com/office/drawing/2016/5/9/chartex" xmlns:cx4="http://schemas.microsoft.com/office/drawing/2016/5/10/chartex" xmlns:cx5="http://schemas.microsoft.com/office/drawing/2016/5/11/chartex" xmlns:cx6="http://schemas.microsoft.com/office/drawing/2016/5/12/chartex" xmlns:cx7="http://schemas.microsoft.com/office/drawing/2016/5/13/chartex" xmlns:cx8="http://schemas.microsoft.com/office/drawing/2016/5/14/chartex" xmlns:mc="http://schemas.openxmlformats.org/markup-compatibility/2006" xmlns:aink="http://schemas.microsoft.com/office/drawing/2016/ink" xmlns:am3d="http://schemas.microsoft.com/office/drawing/2017/model3d" xmlns:o="urn:schemas-microsoft-com:office:office" xmlns:r="http://schemas.openxmlformats.org/officeDocument/2006/relationships" xmlns:m="http://schemas.openxmlformats.org/officeDocument/2006/math" xmlns:v="urn:schemas-microsoft-com:vml" xmlns:wp14="http://schemas.microsoft.com/office/word/2010/wordprocessingDrawing" xmlns:wp="http://schemas.openxmlformats.org/drawingml/2006/wordprocessingDrawing" xmlns:w10="urn:schemas-microsoft-com:office:word" xmlns:w="http://schemas.openxmlformats.org/wordprocessingml/2006/main" xmlns:w14="http://schemas.microsoft.com/office/word/2010/wordml" xmlns:w15="http://schemas.microsoft.com/office/word/2012/wordml" xmlns:w16cex="http://schemas.microsoft.com/office/word/2018/wordml/cex" xmlns:w16cid="http://schemas.microsoft.com/office/word/2016/wordml/cid" xmlns:w16="http://schemas.microsoft.com/office/word/2018/wordml" xmlns:w16se="http://schemas.microsoft.com/office/word/2015/wordml/symex" xmlns:wpg="http://schemas.microsoft.com/office/word/2010/wordprocessingGroup" xmlns:wpi="http://schemas.microsoft.com/office/word/2010/wordprocessingInk" xmlns:wne="http://schemas.microsoft.com/office/word/2006/wordml" xmlns:wps="http://schemas.microsoft.com/office/word/2010/wordprocessingShape" mc:Ignorable="w14 w15 w16se w16cid w16 w16cex wp14">
+<w:numbering xmlns:wpc="http://schemas.microsoft.com/office/word/2010/wordprocessingCanvas" xmlns:cx="http://schemas.microsoft.com/office/drawing/2014/chartex" xmlns:cx1="http://schemas.microsoft.com/office/drawing/2015/9/8/chartex" xmlns:cx2="http://schemas.microsoft.com/office/drawing/2015/10/21/chartex" xmlns:cx3="http://schemas.microsoft.com/office/drawing/2016/5/9/chartex" xmlns:cx4="http://schemas.microsoft.com/office/drawing/2016/5/10/chartex" xmlns:cx5="http://schemas.microsoft.com/office/drawing/2016/5/11/chartex" xmlns:cx6="http://schemas.microsoft.com/office/drawing/2016/5/12/chartex" xmlns:cx7="http://schemas.microsoft.com/office/drawing/2016/5/13/chartex" xmlns:cx8="http://schemas.microsoft.com/office/drawing/2016/5/14/chartex" xmlns:mc="http://schemas.openxmlformats.org/markup-compatibility/2006" xmlns:aink="http://schemas.microsoft.com/office/drawing/2016/ink" xmlns:am3d="http://schemas.microsoft.com/office/drawing/2017/model3d" xmlns:o="urn:schemas-microsoft-com:office:office" xmlns:r="http://schemas.openxmlformats.org/officeDocument/2006/relationships" xmlns:m="http://schemas.openxmlformats.org/officeDocument/2006/math" xmlns:v="urn:schemas-microsoft-com:vml" xmlns:wp14="http://schemas.microsoft.com/office/word/2010/wordprocessingDrawing" xmlns:wp="http://schemas.openxmlformats.org/drawingml/2006/wordprocessingDrawing" xmlns:w10="urn:schemas-microsoft-com:office:word" xmlns:w="http://schemas.openxmlformats.org/wordprocessingml/2006/main" xmlns:w14="http://schemas.microsoft.com/office/word/2010/wordml" xmlns:w15="http://schemas.microsoft.com/office/word/2012/wordml" xmlns:w16cex="http://schemas.microsoft.com/office/word/2018/wordml/cex" xmlns:w16cid="http://schemas.microsoft.com/office/word/2016/wordml/cid" xmlns:w16="http://schemas.microsoft.com/office/word/2018/wordml" xmlns:w16sdtdh="http://schemas.microsoft.com/office/word/2020/wordml/sdtdatahash" xmlns:w16se="http://schemas.microsoft.com/office/word/2015/wordml/symex" xmlns:wpg="http://schemas.microsoft.com/office/word/2010/wordprocessingGroup" xmlns:wpi="http://schemas.microsoft.com/office/word/2010/wordprocessingInk" xmlns:wne="http://schemas.microsoft.com/office/word/2006/wordml" xmlns:wps="http://schemas.microsoft.com/office/word/2010/wordprocessingShape" mc:Ignorable="w14 w15 w16se w16cid w16 w16cex w16sdtdh wp14">
   <w:abstractNum w:abstractNumId="0" w15:restartNumberingAfterBreak="0">
     <w:nsid w:val="2359514C"/>
     <w:multiLevelType w:val="hybridMultilevel"/>
@@ -810,7 +816,7 @@
 </file>
 
 <file path=word/styles.xml><?xml version="1.0" encoding="utf-8"?>
-<w:styles xmlns:mc="http://schemas.openxmlformats.org/markup-compatibility/2006" xmlns:r="http://schemas.openxmlformats.org/officeDocument/2006/relationships" xmlns:w="http://schemas.openxmlformats.org/wordprocessingml/2006/main" xmlns:w14="http://schemas.microsoft.com/office/word/2010/wordml" xmlns:w15="http://schemas.microsoft.com/office/word/2012/wordml" xmlns:w16cex="http://schemas.microsoft.com/office/word/2018/wordml/cex" xmlns:w16cid="http://schemas.microsoft.com/office/word/2016/wordml/cid" xmlns:w16="http://schemas.microsoft.com/office/word/2018/wordml" xmlns:w16se="http://schemas.microsoft.com/office/word/2015/wordml/symex" mc:Ignorable="w14 w15 w16se w16cid w16 w16cex">
+<w:styles xmlns:mc="http://schemas.openxmlformats.org/markup-compatibility/2006" xmlns:r="http://schemas.openxmlformats.org/officeDocument/2006/relationships" xmlns:w="http://schemas.openxmlformats.org/wordprocessingml/2006/main" xmlns:w14="http://schemas.microsoft.com/office/word/2010/wordml" xmlns:w15="http://schemas.microsoft.com/office/word/2012/wordml" xmlns:w16cex="http://schemas.microsoft.com/office/word/2018/wordml/cex" xmlns:w16cid="http://schemas.microsoft.com/office/word/2016/wordml/cid" xmlns:w16="http://schemas.microsoft.com/office/word/2018/wordml" xmlns:w16sdtdh="http://schemas.microsoft.com/office/word/2020/wordml/sdtdatahash" xmlns:w16se="http://schemas.microsoft.com/office/word/2015/wordml/symex" mc:Ignorable="w14 w15 w16se w16cid w16 w16cex w16sdtdh">
   <w:docDefaults>
     <w:rPrDefault>
       <w:rPr>

</xml_diff>

<commit_message>
Added the student reigstration to course to sql build file
</commit_message>
<xml_diff>
--- a/GP_Analysis/priority_list.docx
+++ b/GP_Analysis/priority_list.docx
@@ -201,31 +201,31 @@
         </w:numPr>
       </w:pPr>
       <w:r>
+        <w:t>General Materials.</w:t>
+      </w:r>
+    </w:p>
+    <w:p>
+      <w:pPr>
+        <w:pStyle w:val="ListParagraph"/>
+        <w:numPr>
+          <w:ilvl w:val="0"/>
+          <w:numId w:val="2"/>
+        </w:numPr>
+      </w:pPr>
+      <w:r>
+        <w:t>Course Materials.</w:t>
+      </w:r>
+    </w:p>
+    <w:p>
+      <w:pPr>
+        <w:pStyle w:val="ListParagraph"/>
+        <w:numPr>
+          <w:ilvl w:val="0"/>
+          <w:numId w:val="2"/>
+        </w:numPr>
+      </w:pPr>
+      <w:r>
         <w:t>Course Feedback.</w:t>
-      </w:r>
-    </w:p>
-    <w:p>
-      <w:pPr>
-        <w:pStyle w:val="ListParagraph"/>
-        <w:numPr>
-          <w:ilvl w:val="0"/>
-          <w:numId w:val="2"/>
-        </w:numPr>
-      </w:pPr>
-      <w:r>
-        <w:t>General Materials.</w:t>
-      </w:r>
-    </w:p>
-    <w:p>
-      <w:pPr>
-        <w:pStyle w:val="ListParagraph"/>
-        <w:numPr>
-          <w:ilvl w:val="0"/>
-          <w:numId w:val="2"/>
-        </w:numPr>
-      </w:pPr>
-      <w:r>
-        <w:t>Course Materials.</w:t>
       </w:r>
     </w:p>
     <w:p>

</xml_diff>

<commit_message>
Fixed two functions and added new functions
Fixed get course info functions.
Fixed add course instance incorrect number error.
Added three more functions to the department controller.
Added more functions to the course controller.
Added entities folder to the backend and moved the entities there.
Added App Settings Functions class and added more variable to the app settings.
Added is closed for registration attribute to the course instance.
</commit_message>
<xml_diff>
--- a/GP_Analysis/priority_list.docx
+++ b/GP_Analysis/priority_list.docx
@@ -90,7 +90,34 @@
         </w:numPr>
       </w:pPr>
       <w:r>
-        <w:t>Course Student/Instructor Registration.</w:t>
+        <w:t>Course Student</w:t>
+      </w:r>
+      <w:r>
+        <w:t xml:space="preserve"> Registration.</w:t>
+      </w:r>
+    </w:p>
+    <w:p>
+      <w:pPr>
+        <w:pStyle w:val="ListParagraph"/>
+        <w:numPr>
+          <w:ilvl w:val="0"/>
+          <w:numId w:val="2"/>
+        </w:numPr>
+      </w:pPr>
+      <w:r>
+        <w:t>Course Instance Closed for Registration.</w:t>
+      </w:r>
+    </w:p>
+    <w:p>
+      <w:pPr>
+        <w:pStyle w:val="ListParagraph"/>
+        <w:numPr>
+          <w:ilvl w:val="0"/>
+          <w:numId w:val="2"/>
+        </w:numPr>
+      </w:pPr>
+      <w:r>
+        <w:t>Course Instructor Registration.</w:t>
       </w:r>
     </w:p>
     <w:p>
@@ -393,6 +420,7 @@
         </w:numPr>
       </w:pPr>
       <w:r>
+        <w:lastRenderedPageBreak/>
         <w:t>Poll System (Course Poll, General Poll)</w:t>
       </w:r>
       <w:r>
@@ -423,7 +451,6 @@
         </w:numPr>
       </w:pPr>
       <w:r>
-        <w:lastRenderedPageBreak/>
         <w:t>Event Registration (register to attend a meeting)</w:t>
       </w:r>
       <w:r>

</xml_diff>

<commit_message>
Working on the backend
Added more courses and course instances to the course and course instance tables to the SQL scripts.
Working on get available course for student function.
</commit_message>
<xml_diff>
--- a/GP_Analysis/priority_list.docx
+++ b/GP_Analysis/priority_list.docx
@@ -180,6 +180,42 @@
         </w:numPr>
       </w:pPr>
       <w:r>
+        <w:t>Course Grades.</w:t>
+      </w:r>
+    </w:p>
+    <w:p>
+      <w:pPr>
+        <w:pStyle w:val="ListParagraph"/>
+        <w:numPr>
+          <w:ilvl w:val="0"/>
+          <w:numId w:val="2"/>
+        </w:numPr>
+      </w:pPr>
+      <w:r>
+        <w:t>General Materials.</w:t>
+      </w:r>
+    </w:p>
+    <w:p>
+      <w:pPr>
+        <w:pStyle w:val="ListParagraph"/>
+        <w:numPr>
+          <w:ilvl w:val="0"/>
+          <w:numId w:val="2"/>
+        </w:numPr>
+      </w:pPr>
+      <w:r>
+        <w:t>Course Materials.</w:t>
+      </w:r>
+    </w:p>
+    <w:p>
+      <w:pPr>
+        <w:pStyle w:val="ListParagraph"/>
+        <w:numPr>
+          <w:ilvl w:val="0"/>
+          <w:numId w:val="2"/>
+        </w:numPr>
+      </w:pPr>
+      <w:r>
         <w:t>Course Attendance Complaints.</w:t>
       </w:r>
     </w:p>
@@ -204,43 +240,7 @@
         </w:numPr>
       </w:pPr>
       <w:r>
-        <w:t>Course Grades.</w:t>
-      </w:r>
-    </w:p>
-    <w:p>
-      <w:pPr>
-        <w:pStyle w:val="ListParagraph"/>
-        <w:numPr>
-          <w:ilvl w:val="0"/>
-          <w:numId w:val="2"/>
-        </w:numPr>
-      </w:pPr>
-      <w:r>
         <w:t>Course Grades Complaints.</w:t>
-      </w:r>
-    </w:p>
-    <w:p>
-      <w:pPr>
-        <w:pStyle w:val="ListParagraph"/>
-        <w:numPr>
-          <w:ilvl w:val="0"/>
-          <w:numId w:val="2"/>
-        </w:numPr>
-      </w:pPr>
-      <w:r>
-        <w:t>General Materials.</w:t>
-      </w:r>
-    </w:p>
-    <w:p>
-      <w:pPr>
-        <w:pStyle w:val="ListParagraph"/>
-        <w:numPr>
-          <w:ilvl w:val="0"/>
-          <w:numId w:val="2"/>
-        </w:numPr>
-      </w:pPr>
-      <w:r>
-        <w:t>Course Materials.</w:t>
       </w:r>
     </w:p>
     <w:p>

</xml_diff>

<commit_message>
Added the attendance feature
Attendance controller needs functions.
More to be added to the project.
</commit_message>
<xml_diff>
--- a/GP_Analysis/priority_list.docx
+++ b/GP_Analysis/priority_list.docx
@@ -90,6 +90,18 @@
         </w:numPr>
       </w:pPr>
       <w:r>
+        <w:t>Course Instances Management.</w:t>
+      </w:r>
+    </w:p>
+    <w:p>
+      <w:pPr>
+        <w:pStyle w:val="ListParagraph"/>
+        <w:numPr>
+          <w:ilvl w:val="0"/>
+          <w:numId w:val="2"/>
+        </w:numPr>
+      </w:pPr>
+      <w:r>
         <w:t>Course Student</w:t>
       </w:r>
       <w:r>
@@ -105,6 +117,18 @@
         </w:numPr>
       </w:pPr>
       <w:r>
+        <w:t>Course and Course Instance Automatic Recommendation.</w:t>
+      </w:r>
+    </w:p>
+    <w:p>
+      <w:pPr>
+        <w:pStyle w:val="ListParagraph"/>
+        <w:numPr>
+          <w:ilvl w:val="0"/>
+          <w:numId w:val="2"/>
+        </w:numPr>
+      </w:pPr>
+      <w:r>
         <w:t>Course Instance Closed for Registration.</w:t>
       </w:r>
     </w:p>
@@ -390,6 +414,7 @@
         </w:numPr>
       </w:pPr>
       <w:r>
+        <w:lastRenderedPageBreak/>
         <w:t>Exams (offline, online, exam locations)</w:t>
       </w:r>
       <w:r>
@@ -420,7 +445,6 @@
         </w:numPr>
       </w:pPr>
       <w:r>
-        <w:lastRenderedPageBreak/>
         <w:t>Poll System (Course Poll, General Poll)</w:t>
       </w:r>
       <w:r>

</xml_diff>

<commit_message>
Finished The Gantt Chart
</commit_message>
<xml_diff>
--- a/GP_Analysis/priority_list.docx
+++ b/GP_Analysis/priority_list.docx
@@ -180,7 +180,13 @@
         </w:numPr>
       </w:pPr>
       <w:r>
-        <w:t>Course Feeds.</w:t>
+        <w:t xml:space="preserve">Course </w:t>
+      </w:r>
+      <w:r>
+        <w:t xml:space="preserve">Instance </w:t>
+      </w:r>
+      <w:r>
+        <w:t>Feeds.</w:t>
       </w:r>
     </w:p>
     <w:p>

</xml_diff>